<commit_message>
Added the quiz text file of Node JS
</commit_message>
<xml_diff>
--- a/Final Notes/Node JS.docx
+++ b/Final Notes/Node JS.docx
@@ -1409,7 +1409,6 @@
         </w:rPr>
         <w:t xml:space="preserve">D. EX</w:t>
       </w:r>
-      <w:commentRangeStart w:id="0"/>
       <w:r>
         <w:rPr>
           <w:rFonts w:ascii="Times New Roman" w:cs="Times New Roman" w:eastAsia="Times New Roman" w:hAnsi="Times New Roman"/>
@@ -1419,10 +1418,6 @@
           <w:rtl w:val="0"/>
         </w:rPr>
         <w:t xml:space="preserve">PRESS JS</w:t>
-      </w:r>
-      <w:commentRangeEnd w:id="0"/>
-      <w:r>
-        <w:commentReference w:id="0"/>
       </w:r>
       <w:r>
         <w:rPr>
@@ -1977,7 +1972,6 @@
           <w:szCs w:val="24"/>
         </w:rPr>
       </w:pPr>
-      <w:commentRangeStart w:id="1"/>
       <w:r>
         <w:rPr>
           <w:rFonts w:ascii="Times New Roman" w:cs="Times New Roman" w:eastAsia="Times New Roman" w:hAnsi="Times New Roman"/>
@@ -1986,10 +1980,6 @@
           <w:rtl w:val="0"/>
         </w:rPr>
         <w:t xml:space="preserve">});</w:t>
-      </w:r>
-      <w:commentRangeEnd w:id="1"/>
-      <w:r>
-        <w:commentReference w:id="1"/>
       </w:r>
       <w:r>
         <w:rPr>
@@ -2019,113 +2009,6 @@
     </w:sectPr>
   </w:body>
 </w:document>
-</file>
-
-<file path=word/comments.xml><?xml version="1.0" encoding="utf-8"?>
-<w:comments xmlns:mc="http://schemas.openxmlformats.org/markup-compatibility/2006" xmlns:o="urn:schemas-microsoft-com:office:office" xmlns:r="http://schemas.openxmlformats.org/officeDocument/2006/relationships" xmlns:m="http://schemas.openxmlformats.org/officeDocument/2006/math" xmlns:v="urn:schemas-microsoft-com:vml" xmlns:wp="http://schemas.openxmlformats.org/drawingml/2006/wordprocessingDrawing" xmlns:w10="urn:schemas-microsoft-com:office:word" xmlns:w="http://schemas.openxmlformats.org/wordprocessingml/2006/main" xmlns:wne="http://schemas.microsoft.com/office/word/2006/wordml" xmlns:sl="http://schemas.openxmlformats.org/schemaLibrary/2006/main" xmlns:a="http://schemas.openxmlformats.org/drawingml/2006/main" xmlns:pic="http://schemas.openxmlformats.org/drawingml/2006/picture" xmlns:c="http://schemas.openxmlformats.org/drawingml/2006/chart" xmlns:lc="http://schemas.openxmlformats.org/drawingml/2006/lockedCanvas" xmlns:dgm="http://schemas.openxmlformats.org/drawingml/2006/diagram" xmlns:wps="http://schemas.microsoft.com/office/word/2010/wordprocessingShape" xmlns:wpg="http://schemas.microsoft.com/office/word/2010/wordprocessingGroup" xmlns:w14="http://schemas.microsoft.com/office/word/2010/wordml" xmlns:w15="http://schemas.microsoft.com/office/word/2012/wordml">
-  <w:comment w:author="ERIKA MAE TORIO" w:id="1" w:date="2018-05-09T13:19:12Z">
-    <w:p>
-      <w:pPr>
-        <w:keepNext w:val="0"/>
-        <w:keepLines w:val="0"/>
-        <w:widowControl w:val="0"/>
-        <w:pBdr>
-          <w:top w:space="0" w:sz="0" w:val="nil"/>
-          <w:left w:space="0" w:sz="0" w:val="nil"/>
-          <w:bottom w:space="0" w:sz="0" w:val="nil"/>
-          <w:right w:space="0" w:sz="0" w:val="nil"/>
-          <w:between w:space="0" w:sz="0" w:val="nil"/>
-        </w:pBdr>
-        <w:shd w:fill="auto" w:val="clear"/>
-        <w:spacing w:after="0" w:before="0" w:line="240" w:lineRule="auto"/>
-        <w:ind w:left="0" w:right="0" w:firstLine="0"/>
-        <w:contextualSpacing w:val="0"/>
-        <w:jc w:val="left"/>
-        <w:rPr>
-          <w:rFonts w:ascii="Arial" w:cs="Arial" w:eastAsia="Arial" w:hAnsi="Arial"/>
-          <w:b w:val="0"/>
-          <w:i w:val="0"/>
-          <w:smallCaps w:val="0"/>
-          <w:strike w:val="0"/>
-          <w:color w:val="000000"/>
-          <w:sz w:val="22"/>
-          <w:szCs w:val="22"/>
-          <w:u w:val="none"/>
-          <w:shd w:fill="auto" w:val="clear"/>
-          <w:vertAlign w:val="baseline"/>
-        </w:rPr>
-      </w:pPr>
-      <w:r>
-        <w:rPr>
-          <w:rFonts w:ascii="Arial" w:cs="Arial" w:eastAsia="Arial" w:hAnsi="Arial"/>
-          <w:b w:val="0"/>
-          <w:i w:val="0"/>
-          <w:smallCaps w:val="0"/>
-          <w:strike w:val="0"/>
-          <w:color w:val="000000"/>
-          <w:sz w:val="22"/>
-          <w:szCs w:val="22"/>
-          <w:u w:val="none"/>
-          <w:shd w:fill="auto" w:val="clear"/>
-          <w:vertAlign w:val="baseline"/>
-          <w:rtl w:val="0"/>
-        </w:rPr>
-        <w:t xml:space="preserve">add more sample code</w:t>
-      </w:r>
-    </w:p>
-  </w:comment>
-  <w:comment w:author="ERIKA MAE TORIO" w:id="0" w:date="2018-05-09T13:19:00Z">
-    <w:p>
-      <w:pPr>
-        <w:keepNext w:val="0"/>
-        <w:keepLines w:val="0"/>
-        <w:widowControl w:val="0"/>
-        <w:pBdr>
-          <w:top w:space="0" w:sz="0" w:val="nil"/>
-          <w:left w:space="0" w:sz="0" w:val="nil"/>
-          <w:bottom w:space="0" w:sz="0" w:val="nil"/>
-          <w:right w:space="0" w:sz="0" w:val="nil"/>
-          <w:between w:space="0" w:sz="0" w:val="nil"/>
-        </w:pBdr>
-        <w:shd w:fill="auto" w:val="clear"/>
-        <w:spacing w:after="0" w:before="0" w:line="240" w:lineRule="auto"/>
-        <w:ind w:left="0" w:right="0" w:firstLine="0"/>
-        <w:contextualSpacing w:val="0"/>
-        <w:jc w:val="left"/>
-        <w:rPr>
-          <w:rFonts w:ascii="Arial" w:cs="Arial" w:eastAsia="Arial" w:hAnsi="Arial"/>
-          <w:b w:val="0"/>
-          <w:i w:val="0"/>
-          <w:smallCaps w:val="0"/>
-          <w:strike w:val="0"/>
-          <w:color w:val="000000"/>
-          <w:sz w:val="22"/>
-          <w:szCs w:val="22"/>
-          <w:u w:val="none"/>
-          <w:shd w:fill="auto" w:val="clear"/>
-          <w:vertAlign w:val="baseline"/>
-        </w:rPr>
-      </w:pPr>
-      <w:r>
-        <w:rPr>
-          <w:rFonts w:ascii="Arial" w:cs="Arial" w:eastAsia="Arial" w:hAnsi="Arial"/>
-          <w:b w:val="0"/>
-          <w:i w:val="0"/>
-          <w:smallCaps w:val="0"/>
-          <w:strike w:val="0"/>
-          <w:color w:val="000000"/>
-          <w:sz w:val="22"/>
-          <w:szCs w:val="22"/>
-          <w:u w:val="none"/>
-          <w:shd w:fill="auto" w:val="clear"/>
-          <w:vertAlign w:val="baseline"/>
-          <w:rtl w:val="0"/>
-        </w:rPr>
-        <w:t xml:space="preserve">add more here</w:t>
-      </w:r>
-    </w:p>
-  </w:comment>
-</w:comments>
 </file>
 
 <file path=word/numbering.xml><?xml version="1.0" encoding="utf-8"?>

</xml_diff>